<commit_message>
Requirements from power supply subsystem are written. Project data properties (hierarchy, domains, nonlocality) are written in the Ideas file.
</commit_message>
<xml_diff>
--- a/Описание Замысла.docx
+++ b/Описание Замысла.docx
@@ -4657,13 +4657,173 @@
     </w:p>
     <w:p>
       <w:pPr>
+        <w:spacing w:after="160" w:line="259" w:lineRule="auto"/>
+        <w:jc w:val="left"/>
+        <w:rPr>
+          <w:rFonts w:asciiTheme="majorHAnsi" w:eastAsiaTheme="majorEastAsia" w:hAnsiTheme="majorHAnsi" w:cstheme="majorBidi"/>
+          <w:color w:val="2F5496" w:themeColor="accent1" w:themeShade="BF"/>
+          <w:sz w:val="40"/>
+          <w:szCs w:val="32"/>
+          <w:lang w:val="ru-RU"/>
+        </w:rPr>
+      </w:pPr>
+      <w:bookmarkStart w:id="16" w:name="_Toc114190591"/>
+      <w:r>
+        <w:br w:type="page"/>
+      </w:r>
+    </w:p>
+    <w:p>
+      <w:pPr>
         <w:pStyle w:val="Heading1"/>
       </w:pPr>
-      <w:bookmarkStart w:id="16" w:name="_Toc114190591"/>
-      <w:r>
+      <w:r>
+        <w:lastRenderedPageBreak/>
         <w:t>Отдельные Моменты и Фичи</w:t>
       </w:r>
       <w:bookmarkEnd w:id="16"/>
+    </w:p>
+    <w:p>
+      <w:pPr>
+        <w:pStyle w:val="Heading2"/>
+      </w:pPr>
+      <w:r>
+        <w:t>Проекты</w:t>
+      </w:r>
+    </w:p>
+    <w:p>
+      <w:pPr>
+        <w:rPr>
+          <w:lang w:val="ru-RU"/>
+        </w:rPr>
+      </w:pPr>
+      <w:r>
+        <w:rPr>
+          <w:lang w:val="ru-RU"/>
+        </w:rPr>
+        <w:t>Каждый проект обладает следующими характеристиками:</w:t>
+      </w:r>
+    </w:p>
+    <w:p>
+      <w:pPr>
+        <w:pStyle w:val="ListParagraph"/>
+        <w:numPr>
+          <w:ilvl w:val="0"/>
+          <w:numId w:val="40"/>
+        </w:numPr>
+        <w:rPr>
+          <w:lang w:val="ru-RU"/>
+        </w:rPr>
+      </w:pPr>
+      <w:r>
+        <w:rPr>
+          <w:b/>
+          <w:bCs/>
+          <w:lang w:val="ru-RU"/>
+        </w:rPr>
+        <w:t>Иерархичность</w:t>
+      </w:r>
+      <w:r>
+        <w:rPr>
+          <w:lang w:val="ru-RU"/>
+        </w:rPr>
+        <w:t xml:space="preserve"> – каждый проект может быть включён в несколько других проектов, а также может включать в себя несколько других проектов</w:t>
+      </w:r>
+    </w:p>
+    <w:p>
+      <w:pPr>
+        <w:pStyle w:val="ListParagraph"/>
+        <w:numPr>
+          <w:ilvl w:val="0"/>
+          <w:numId w:val="40"/>
+        </w:numPr>
+        <w:rPr>
+          <w:lang w:val="ru-RU"/>
+        </w:rPr>
+      </w:pPr>
+      <w:r>
+        <w:rPr>
+          <w:b/>
+          <w:bCs/>
+          <w:lang w:val="ru-RU"/>
+        </w:rPr>
+        <w:t>Доменная связанность</w:t>
+      </w:r>
+      <w:r>
+        <w:rPr>
+          <w:lang w:val="ru-RU"/>
+        </w:rPr>
+        <w:t xml:space="preserve"> – каждый проект может иметь несколько параллельных наборов данных, каждый из которых представляет аспекты проекта в какой-либо конкретной предметной области либо на каком-либо конкретном этапе жизненного цикла продукта (и то и другое называется </w:t>
+      </w:r>
+      <w:r>
+        <w:rPr>
+          <w:b/>
+          <w:bCs/>
+          <w:lang w:val="ru-RU"/>
+        </w:rPr>
+        <w:t>домены</w:t>
+      </w:r>
+      <w:r>
+        <w:rPr>
+          <w:lang w:val="ru-RU"/>
+        </w:rPr>
+        <w:t>). Один такой доменный набор данных может иметь по несколько связанных с ним наборов данных из нескольких других доменов.</w:t>
+      </w:r>
+    </w:p>
+    <w:p>
+      <w:pPr>
+        <w:pStyle w:val="ListParagraph"/>
+        <w:numPr>
+          <w:ilvl w:val="0"/>
+          <w:numId w:val="40"/>
+        </w:numPr>
+        <w:rPr>
+          <w:b/>
+          <w:bCs/>
+          <w:lang w:val="ru-RU"/>
+        </w:rPr>
+      </w:pPr>
+      <w:r>
+        <w:rPr>
+          <w:b/>
+          <w:bCs/>
+          <w:lang w:val="ru-RU"/>
+        </w:rPr>
+        <w:t>Нелока</w:t>
+      </w:r>
+      <w:r>
+        <w:rPr>
+          <w:b/>
+          <w:bCs/>
+          <w:lang w:val="ru-RU"/>
+        </w:rPr>
+        <w:t>льность</w:t>
+      </w:r>
+      <w:r>
+        <w:rPr>
+          <w:lang w:val="ru-RU"/>
+        </w:rPr>
+        <w:t xml:space="preserve"> – части проекта, относящиеся к нижестоящим иерархическим уровням или к другим доменам могут храниться, верифицироваться, редактироваться и отображаться</w:t>
+      </w:r>
+      <w:r>
+        <w:rPr>
+          <w:b/>
+          <w:bCs/>
+          <w:lang w:val="ru-RU"/>
+        </w:rPr>
+        <w:t xml:space="preserve"> </w:t>
+      </w:r>
+      <w:r>
+        <w:rPr>
+          <w:lang w:val="ru-RU"/>
+        </w:rPr>
+        <w:t>паралле</w:t>
+      </w:r>
+      <w:r>
+        <w:rPr>
+          <w:lang w:val="ru-RU"/>
+        </w:rPr>
+        <w:t>льно с данным проектом в других потоках или на других машинах.</w:t>
+      </w:r>
     </w:p>
     <w:p>
       <w:pPr>
@@ -4689,6 +4849,12 @@
         </w:rPr>
         <w:t>Архитектура и функциональность среды следует идеологеме «Всё переменные».</w:t>
       </w:r>
+      <w:r>
+        <w:rPr>
+          <w:lang w:val="ru-RU"/>
+        </w:rPr>
+        <w:t xml:space="preserve"> Включая проекты и проектные данные.</w:t>
+      </w:r>
     </w:p>
     <w:p>
       <w:pPr>
@@ -4977,7 +5143,128 @@
           <w:bCs/>
           <w:lang w:val="ru-RU"/>
         </w:rPr>
-        <w:t xml:space="preserve">как нужно не устранить, </w:t>
+        <w:t xml:space="preserve">как нужно не устранить, а наоборот максимизировать возможность конфликта имён – в нормальном проекте вообще не должно быть </w:t>
+      </w:r>
+      <w:r>
+        <w:rPr>
+          <w:bCs/>
+          <w:lang w:val="ru-RU"/>
+        </w:rPr>
+        <w:t>неидентичных сущностей с одинаковыми именами.</w:t>
+      </w:r>
+    </w:p>
+    <w:p>
+      <w:pPr>
+        <w:rPr>
+          <w:bCs/>
+          <w:lang w:val="ru-RU"/>
+        </w:rPr>
+      </w:pPr>
+      <w:r>
+        <w:rPr>
+          <w:bCs/>
+          <w:lang w:val="ru-RU"/>
+        </w:rPr>
+        <w:t xml:space="preserve">Все переменные по умолчанию </w:t>
+      </w:r>
+      <w:r>
+        <w:rPr>
+          <w:b/>
+          <w:lang w:val="ru-RU"/>
+        </w:rPr>
+        <w:t>константны</w:t>
+      </w:r>
+      <w:r>
+        <w:rPr>
+          <w:bCs/>
+          <w:lang w:val="ru-RU"/>
+        </w:rPr>
+        <w:t xml:space="preserve">, они описываются в одном конкретном месте и дальше просто переиспользуются. Проект – это не исполнение программы, а её исходный код, поэтому, если содержимое переменной меняется, </w:t>
+      </w:r>
+      <w:r>
+        <w:rPr>
+          <w:bCs/>
+          <w:lang w:val="ru-RU"/>
+        </w:rPr>
+        <w:t>то всё зависящее от неё перевычисляется. В</w:t>
+      </w:r>
+      <w:r>
+        <w:rPr>
+          <w:bCs/>
+          <w:lang w:val="ru-RU"/>
+        </w:rPr>
+        <w:t xml:space="preserve"> проекте больше ничего не опирается на её старое значение, а всё зависящее от неё определяется исключительно её нынешним значением.</w:t>
+      </w:r>
+    </w:p>
+    <w:p>
+      <w:pPr>
+        <w:rPr>
+          <w:bCs/>
+          <w:lang w:val="ru-RU"/>
+        </w:rPr>
+      </w:pPr>
+      <w:r>
+        <w:rPr>
+          <w:bCs/>
+          <w:lang w:val="ru-RU"/>
+        </w:rPr>
+        <w:t xml:space="preserve">Любая переменная, объявленная не среди уникальных для данного проекта документов, а подключенная вместе с подпроектом (например параметр компонента или распиновка разъёма в универсальном модуле), является </w:t>
+      </w:r>
+      <w:r>
+        <w:rPr>
+          <w:bCs/>
+          <w:lang w:val="ru-RU"/>
+        </w:rPr>
+        <w:t>«</w:t>
+      </w:r>
+      <w:r>
+        <w:rPr>
+          <w:b/>
+          <w:lang w:val="ru-RU"/>
+        </w:rPr>
+        <w:t>вдвойне константной</w:t>
+      </w:r>
+      <w:r>
+        <w:rPr>
+          <w:bCs/>
+          <w:lang w:val="ru-RU"/>
+        </w:rPr>
+        <w:t>»</w:t>
+      </w:r>
+      <w:r>
+        <w:rPr>
+          <w:bCs/>
+          <w:lang w:val="ru-RU"/>
+        </w:rPr>
+        <w:t xml:space="preserve"> </w:t>
+      </w:r>
+      <w:r>
+        <w:rPr>
+          <w:bCs/>
+          <w:lang w:val="ru-RU"/>
+        </w:rPr>
+        <w:t>ей не просто нельзя присваивать новые значения, ей даже нельзя поменять определение, так как</w:t>
+      </w:r>
+      <w:r>
+        <w:rPr>
+          <w:bCs/>
+          <w:lang w:val="ru-RU"/>
+        </w:rPr>
+        <w:t xml:space="preserve"> из проекта нельзя поменять библиотечные данные. По крайней мере, с той же простотой, что и собственные данные проекта. Такую возможность можно предоставить, но с предупреждением</w:t>
+      </w:r>
+      <w:r>
+        <w:rPr>
+          <w:bCs/>
+          <w:lang w:val="ru-RU"/>
+        </w:rPr>
+        <w:t xml:space="preserve">; </w:t>
+      </w:r>
+      <w:r>
+        <w:rPr>
+          <w:bCs/>
+          <w:lang w:val="ru-RU"/>
+        </w:rPr>
+        <w:t xml:space="preserve">также следует помнить, что такое изменение может повлечь за собой целый каскад действий – валидация данных переменной, если для данного типа она предусмотрена, настроена и включена, генерация и релиз на сервер </w:t>
       </w:r>
       <w:r>
         <w:rPr>
@@ -4985,128 +5272,7 @@
           <w:lang w:val="ru-RU"/>
         </w:rPr>
         <w:lastRenderedPageBreak/>
-        <w:t xml:space="preserve">а наоборот максимизировать возможность конфликта имён – в нормальном проекте вообще не должно быть </w:t>
-      </w:r>
-      <w:r>
-        <w:rPr>
-          <w:bCs/>
-          <w:lang w:val="ru-RU"/>
-        </w:rPr>
-        <w:t>неидентичных сущностей с одинаковыми именами.</w:t>
-      </w:r>
-    </w:p>
-    <w:p>
-      <w:pPr>
-        <w:rPr>
-          <w:bCs/>
-          <w:lang w:val="ru-RU"/>
-        </w:rPr>
-      </w:pPr>
-      <w:r>
-        <w:rPr>
-          <w:bCs/>
-          <w:lang w:val="ru-RU"/>
-        </w:rPr>
-        <w:t xml:space="preserve">Все переменные по умолчанию </w:t>
-      </w:r>
-      <w:r>
-        <w:rPr>
-          <w:b/>
-          <w:lang w:val="ru-RU"/>
-        </w:rPr>
-        <w:t>константны</w:t>
-      </w:r>
-      <w:r>
-        <w:rPr>
-          <w:bCs/>
-          <w:lang w:val="ru-RU"/>
-        </w:rPr>
-        <w:t xml:space="preserve">, они описываются в одном конкретном месте и дальше просто переиспользуются. Проект – это не исполнение программы, а её исходный код, поэтому, если содержимое переменной меняется, </w:t>
-      </w:r>
-      <w:r>
-        <w:rPr>
-          <w:bCs/>
-          <w:lang w:val="ru-RU"/>
-        </w:rPr>
-        <w:t>то всё зависящее от неё перевычисляется. В</w:t>
-      </w:r>
-      <w:r>
-        <w:rPr>
-          <w:bCs/>
-          <w:lang w:val="ru-RU"/>
-        </w:rPr>
-        <w:t xml:space="preserve"> проекте больше ничего не опирается на её старое значение, а всё зависящее от неё определяется исключительно её нынешним значением.</w:t>
-      </w:r>
-    </w:p>
-    <w:p>
-      <w:pPr>
-        <w:rPr>
-          <w:bCs/>
-          <w:lang w:val="ru-RU"/>
-        </w:rPr>
-      </w:pPr>
-      <w:r>
-        <w:rPr>
-          <w:bCs/>
-          <w:lang w:val="ru-RU"/>
-        </w:rPr>
-        <w:t xml:space="preserve">Любая переменная, объявленная не среди уникальных для данного проекта документов, а подключенная вместе с подпроектом (например параметр компонента или распиновка разъёма в универсальном модуле), является </w:t>
-      </w:r>
-      <w:r>
-        <w:rPr>
-          <w:bCs/>
-          <w:lang w:val="ru-RU"/>
-        </w:rPr>
-        <w:t>«</w:t>
-      </w:r>
-      <w:r>
-        <w:rPr>
-          <w:b/>
-          <w:lang w:val="ru-RU"/>
-        </w:rPr>
-        <w:t>вдвойне константной</w:t>
-      </w:r>
-      <w:r>
-        <w:rPr>
-          <w:bCs/>
-          <w:lang w:val="ru-RU"/>
-        </w:rPr>
-        <w:t>»</w:t>
-      </w:r>
-      <w:r>
-        <w:rPr>
-          <w:bCs/>
-          <w:lang w:val="ru-RU"/>
-        </w:rPr>
-        <w:t xml:space="preserve"> </w:t>
-      </w:r>
-      <w:r>
-        <w:rPr>
-          <w:bCs/>
-          <w:lang w:val="ru-RU"/>
-        </w:rPr>
-        <w:t>ей не просто нельзя присваивать новые значения, ей даже нельзя поменять определение, так как</w:t>
-      </w:r>
-      <w:r>
-        <w:rPr>
-          <w:bCs/>
-          <w:lang w:val="ru-RU"/>
-        </w:rPr>
-        <w:t xml:space="preserve"> из проекта нельзя поменять библиотечные данные. По крайней мере, с той же простотой, что и собственные данные проекта. Такую возможность можно предоставить, но с предупреждением</w:t>
-      </w:r>
-      <w:r>
-        <w:rPr>
-          <w:bCs/>
-          <w:lang w:val="ru-RU"/>
-        </w:rPr>
-        <w:t xml:space="preserve">; </w:t>
-      </w:r>
-      <w:r>
-        <w:rPr>
-          <w:bCs/>
-          <w:lang w:val="ru-RU"/>
-        </w:rPr>
-        <w:t xml:space="preserve">также следует помнить, что такое изменение может повлечь за собой целый каскад действий – валидация данных переменной, если для данного типа она предусмотрена, настроена и включена, генерация и релиз на сервер новой ревизии переменной (или включающего её пакета), обновление проектных данных и перевалидация всех проектов, которые используют </w:t>
+        <w:t xml:space="preserve">новой ревизии переменной (или включающего её пакета), обновление проектных данных и перевалидация всех проектов, которые используют </w:t>
       </w:r>
       <w:r>
         <w:rPr>
@@ -6151,15 +6317,7 @@
           <w:bCs/>
           <w:lang w:val="ru-RU"/>
         </w:rPr>
-        <w:t xml:space="preserve">используется для </w:t>
-      </w:r>
-      <w:r>
-        <w:rPr>
-          <w:bCs/>
-          <w:lang w:val="ru-RU"/>
-        </w:rPr>
-        <w:lastRenderedPageBreak/>
-        <w:t xml:space="preserve">моделирования ЦЕПЕЙ – электрических, тепловых или радиотехничечских (с </w:t>
+        <w:t xml:space="preserve">используется для моделирования ЦЕПЕЙ – электрических, тепловых или радиотехничечских (с </w:t>
       </w:r>
       <w:r>
         <w:rPr>
@@ -6269,28 +6427,10 @@
     </w:p>
     <w:p>
       <w:pPr>
-        <w:spacing w:after="160" w:line="259" w:lineRule="auto"/>
-        <w:jc w:val="left"/>
-        <w:rPr>
-          <w:bCs/>
-          <w:lang w:val="ru-RU"/>
-        </w:rPr>
-      </w:pPr>
-      <w:r>
-        <w:rPr>
-          <w:bCs/>
-          <w:lang w:val="ru-RU"/>
-        </w:rPr>
-        <w:br w:type="page"/>
-      </w:r>
-    </w:p>
-    <w:p>
-      <w:pPr>
         <w:pStyle w:val="Heading2"/>
       </w:pPr>
       <w:bookmarkStart w:id="19" w:name="_Toc114190594"/>
       <w:r>
-        <w:lastRenderedPageBreak/>
         <w:t>Редакторы</w:t>
       </w:r>
       <w:bookmarkEnd w:id="19"/>
@@ -6474,6 +6614,7 @@
           <w:bCs/>
           <w:lang w:val="ru-RU"/>
         </w:rPr>
+        <w:lastRenderedPageBreak/>
         <w:t xml:space="preserve">Можно задавать </w:t>
       </w:r>
       <w:r>
@@ -7018,23 +7159,6 @@
     </w:p>
     <w:p>
       <w:pPr>
-        <w:spacing w:after="160" w:line="259" w:lineRule="auto"/>
-        <w:jc w:val="left"/>
-        <w:rPr>
-          <w:bCs/>
-          <w:lang w:val="ru-RU"/>
-        </w:rPr>
-      </w:pPr>
-      <w:r>
-        <w:rPr>
-          <w:bCs/>
-          <w:lang w:val="ru-RU"/>
-        </w:rPr>
-        <w:br w:type="page"/>
-      </w:r>
-    </w:p>
-    <w:p>
-      <w:pPr>
         <w:pStyle w:val="Heading2"/>
         <w:rPr>
           <w:bCs/>
@@ -7043,7 +7167,6 @@
       <w:bookmarkStart w:id="22" w:name="_Предопределённые_профили_редакторов"/>
       <w:bookmarkEnd w:id="22"/>
       <w:r>
-        <w:lastRenderedPageBreak/>
         <w:t>Предопределённые</w:t>
       </w:r>
       <w:r>
@@ -9061,34 +9184,24 @@
     </w:tbl>
     <w:p>
       <w:pPr>
-        <w:spacing w:after="160" w:line="259" w:lineRule="auto"/>
-        <w:jc w:val="left"/>
-        <w:rPr>
-          <w:rFonts w:asciiTheme="majorHAnsi" w:eastAsiaTheme="majorEastAsia" w:hAnsiTheme="majorHAnsi" w:cstheme="majorBidi"/>
-          <w:color w:val="2F5496" w:themeColor="accent1" w:themeShade="BF"/>
-          <w:sz w:val="32"/>
-          <w:szCs w:val="26"/>
-          <w:lang w:val="ru-RU"/>
-        </w:rPr>
-      </w:pPr>
-      <w:r>
-        <w:br w:type="page"/>
-      </w:r>
-    </w:p>
-    <w:p>
-      <w:pPr>
         <w:pStyle w:val="Heading2"/>
       </w:pPr>
-      <w:r>
-        <w:lastRenderedPageBreak/>
-        <w:t xml:space="preserve">Базовые </w:t>
-      </w:r>
+      <w:proofErr w:type="spellStart"/>
+      <w:r>
+        <w:t>Базовые</w:t>
+      </w:r>
+      <w:proofErr w:type="spellEnd"/>
+      <w:r>
+        <w:t xml:space="preserve"> </w:t>
+      </w:r>
+      <w:proofErr w:type="spellStart"/>
       <w:r>
         <w:t>П</w:t>
       </w:r>
       <w:r>
         <w:t>римитивы</w:t>
       </w:r>
+      <w:proofErr w:type="spellEnd"/>
     </w:p>
     <w:p>
       <w:pPr>
@@ -10109,28 +10222,9 @@
     </w:p>
     <w:p>
       <w:pPr>
-        <w:spacing w:after="160" w:line="259" w:lineRule="auto"/>
-        <w:jc w:val="left"/>
-        <w:rPr>
-          <w:rFonts w:asciiTheme="majorHAnsi" w:eastAsiaTheme="majorEastAsia" w:hAnsiTheme="majorHAnsi" w:cstheme="majorBidi"/>
-          <w:color w:val="2F5496" w:themeColor="accent1" w:themeShade="BF"/>
-          <w:sz w:val="32"/>
-          <w:szCs w:val="26"/>
-          <w:lang w:val="ru-RU"/>
-        </w:rPr>
+        <w:pStyle w:val="Heading2"/>
       </w:pPr>
       <w:bookmarkStart w:id="23" w:name="_Toc114190597"/>
-      <w:r>
-        <w:rPr>
-          <w:lang w:val="ru-RU"/>
-        </w:rPr>
-        <w:br w:type="page"/>
-      </w:r>
-    </w:p>
-    <w:p>
-      <w:pPr>
-        <w:pStyle w:val="Heading2"/>
-      </w:pPr>
       <w:r>
         <w:lastRenderedPageBreak/>
         <w:t>Срезы</w:t>
@@ -11949,12 +12043,29 @@
     </w:p>
     <w:p>
       <w:pPr>
+        <w:spacing w:after="160" w:line="259" w:lineRule="auto"/>
+        <w:jc w:val="left"/>
+        <w:rPr>
+          <w:rFonts w:asciiTheme="majorHAnsi" w:eastAsiaTheme="majorEastAsia" w:hAnsiTheme="majorHAnsi" w:cstheme="majorBidi"/>
+          <w:color w:val="2F5496" w:themeColor="accent1" w:themeShade="BF"/>
+          <w:sz w:val="40"/>
+          <w:szCs w:val="32"/>
+          <w:lang w:val="ru-RU"/>
+        </w:rPr>
+      </w:pPr>
+      <w:r>
+        <w:br w:type="page"/>
+      </w:r>
+    </w:p>
+    <w:p>
+      <w:pPr>
         <w:pStyle w:val="Heading1"/>
         <w:rPr>
           <w:bCs/>
         </w:rPr>
       </w:pPr>
       <w:r>
+        <w:lastRenderedPageBreak/>
         <w:t>Методика Сбора Требований</w:t>
       </w:r>
       <w:bookmarkEnd w:id="24"/>
@@ -15060,6 +15171,119 @@
     </w:lvl>
   </w:abstractNum>
   <w:abstractNum w:abstractNumId="12" w15:restartNumberingAfterBreak="0">
+    <w:nsid w:val="30DE045F"/>
+    <w:multiLevelType w:val="hybridMultilevel"/>
+    <w:tmpl w:val="DA4074E0"/>
+    <w:lvl w:ilvl="0" w:tplc="08090001">
+      <w:start w:val="1"/>
+      <w:numFmt w:val="bullet"/>
+      <w:lvlText w:val=""/>
+      <w:lvlJc w:val="left"/>
+      <w:pPr>
+        <w:ind w:left="720" w:hanging="360"/>
+      </w:pPr>
+      <w:rPr>
+        <w:rFonts w:ascii="Symbol" w:hAnsi="Symbol" w:hint="default"/>
+      </w:rPr>
+    </w:lvl>
+    <w:lvl w:ilvl="1" w:tplc="08090003" w:tentative="1">
+      <w:start w:val="1"/>
+      <w:numFmt w:val="bullet"/>
+      <w:lvlText w:val="o"/>
+      <w:lvlJc w:val="left"/>
+      <w:pPr>
+        <w:ind w:left="1440" w:hanging="360"/>
+      </w:pPr>
+      <w:rPr>
+        <w:rFonts w:ascii="Courier New" w:hAnsi="Courier New" w:cs="Courier New" w:hint="default"/>
+      </w:rPr>
+    </w:lvl>
+    <w:lvl w:ilvl="2" w:tplc="08090005" w:tentative="1">
+      <w:start w:val="1"/>
+      <w:numFmt w:val="bullet"/>
+      <w:lvlText w:val=""/>
+      <w:lvlJc w:val="left"/>
+      <w:pPr>
+        <w:ind w:left="2160" w:hanging="360"/>
+      </w:pPr>
+      <w:rPr>
+        <w:rFonts w:ascii="Wingdings" w:hAnsi="Wingdings" w:hint="default"/>
+      </w:rPr>
+    </w:lvl>
+    <w:lvl w:ilvl="3" w:tplc="08090001" w:tentative="1">
+      <w:start w:val="1"/>
+      <w:numFmt w:val="bullet"/>
+      <w:lvlText w:val=""/>
+      <w:lvlJc w:val="left"/>
+      <w:pPr>
+        <w:ind w:left="2880" w:hanging="360"/>
+      </w:pPr>
+      <w:rPr>
+        <w:rFonts w:ascii="Symbol" w:hAnsi="Symbol" w:hint="default"/>
+      </w:rPr>
+    </w:lvl>
+    <w:lvl w:ilvl="4" w:tplc="08090003" w:tentative="1">
+      <w:start w:val="1"/>
+      <w:numFmt w:val="bullet"/>
+      <w:lvlText w:val="o"/>
+      <w:lvlJc w:val="left"/>
+      <w:pPr>
+        <w:ind w:left="3600" w:hanging="360"/>
+      </w:pPr>
+      <w:rPr>
+        <w:rFonts w:ascii="Courier New" w:hAnsi="Courier New" w:cs="Courier New" w:hint="default"/>
+      </w:rPr>
+    </w:lvl>
+    <w:lvl w:ilvl="5" w:tplc="08090005" w:tentative="1">
+      <w:start w:val="1"/>
+      <w:numFmt w:val="bullet"/>
+      <w:lvlText w:val=""/>
+      <w:lvlJc w:val="left"/>
+      <w:pPr>
+        <w:ind w:left="4320" w:hanging="360"/>
+      </w:pPr>
+      <w:rPr>
+        <w:rFonts w:ascii="Wingdings" w:hAnsi="Wingdings" w:hint="default"/>
+      </w:rPr>
+    </w:lvl>
+    <w:lvl w:ilvl="6" w:tplc="08090001" w:tentative="1">
+      <w:start w:val="1"/>
+      <w:numFmt w:val="bullet"/>
+      <w:lvlText w:val=""/>
+      <w:lvlJc w:val="left"/>
+      <w:pPr>
+        <w:ind w:left="5040" w:hanging="360"/>
+      </w:pPr>
+      <w:rPr>
+        <w:rFonts w:ascii="Symbol" w:hAnsi="Symbol" w:hint="default"/>
+      </w:rPr>
+    </w:lvl>
+    <w:lvl w:ilvl="7" w:tplc="08090003" w:tentative="1">
+      <w:start w:val="1"/>
+      <w:numFmt w:val="bullet"/>
+      <w:lvlText w:val="o"/>
+      <w:lvlJc w:val="left"/>
+      <w:pPr>
+        <w:ind w:left="5760" w:hanging="360"/>
+      </w:pPr>
+      <w:rPr>
+        <w:rFonts w:ascii="Courier New" w:hAnsi="Courier New" w:cs="Courier New" w:hint="default"/>
+      </w:rPr>
+    </w:lvl>
+    <w:lvl w:ilvl="8" w:tplc="08090005" w:tentative="1">
+      <w:start w:val="1"/>
+      <w:numFmt w:val="bullet"/>
+      <w:lvlText w:val=""/>
+      <w:lvlJc w:val="left"/>
+      <w:pPr>
+        <w:ind w:left="6480" w:hanging="360"/>
+      </w:pPr>
+      <w:rPr>
+        <w:rFonts w:ascii="Wingdings" w:hAnsi="Wingdings" w:hint="default"/>
+      </w:rPr>
+    </w:lvl>
+  </w:abstractNum>
+  <w:abstractNum w:abstractNumId="13" w15:restartNumberingAfterBreak="0">
     <w:nsid w:val="358436B1"/>
     <w:multiLevelType w:val="hybridMultilevel"/>
     <w:tmpl w:val="DBE6CAF0"/>
@@ -15172,7 +15396,7 @@
       </w:rPr>
     </w:lvl>
   </w:abstractNum>
-  <w:abstractNum w:abstractNumId="13" w15:restartNumberingAfterBreak="0">
+  <w:abstractNum w:abstractNumId="14" w15:restartNumberingAfterBreak="0">
     <w:nsid w:val="388B799C"/>
     <w:multiLevelType w:val="multilevel"/>
     <w:tmpl w:val="C1E633A4"/>
@@ -15264,7 +15488,7 @@
       </w:pPr>
     </w:lvl>
   </w:abstractNum>
-  <w:abstractNum w:abstractNumId="14" w15:restartNumberingAfterBreak="0">
+  <w:abstractNum w:abstractNumId="15" w15:restartNumberingAfterBreak="0">
     <w:nsid w:val="3CC2265A"/>
     <w:multiLevelType w:val="hybridMultilevel"/>
     <w:tmpl w:val="53F65A38"/>
@@ -15353,7 +15577,7 @@
       </w:pPr>
     </w:lvl>
   </w:abstractNum>
-  <w:abstractNum w:abstractNumId="15" w15:restartNumberingAfterBreak="0">
+  <w:abstractNum w:abstractNumId="16" w15:restartNumberingAfterBreak="0">
     <w:nsid w:val="3D3550BA"/>
     <w:multiLevelType w:val="hybridMultilevel"/>
     <w:tmpl w:val="50D2F10E"/>
@@ -15466,7 +15690,7 @@
       </w:rPr>
     </w:lvl>
   </w:abstractNum>
-  <w:abstractNum w:abstractNumId="16" w15:restartNumberingAfterBreak="0">
+  <w:abstractNum w:abstractNumId="17" w15:restartNumberingAfterBreak="0">
     <w:nsid w:val="401C301A"/>
     <w:multiLevelType w:val="multilevel"/>
     <w:tmpl w:val="4B8EF300"/>
@@ -15555,7 +15779,7 @@
       </w:pPr>
     </w:lvl>
   </w:abstractNum>
-  <w:abstractNum w:abstractNumId="17" w15:restartNumberingAfterBreak="0">
+  <w:abstractNum w:abstractNumId="18" w15:restartNumberingAfterBreak="0">
     <w:nsid w:val="45BC0CD7"/>
     <w:multiLevelType w:val="hybridMultilevel"/>
     <w:tmpl w:val="AD56382A"/>
@@ -15668,7 +15892,7 @@
       </w:rPr>
     </w:lvl>
   </w:abstractNum>
-  <w:abstractNum w:abstractNumId="18" w15:restartNumberingAfterBreak="0">
+  <w:abstractNum w:abstractNumId="19" w15:restartNumberingAfterBreak="0">
     <w:nsid w:val="49951463"/>
     <w:multiLevelType w:val="hybridMultilevel"/>
     <w:tmpl w:val="A7143936"/>
@@ -15781,7 +16005,7 @@
       </w:rPr>
     </w:lvl>
   </w:abstractNum>
-  <w:abstractNum w:abstractNumId="19" w15:restartNumberingAfterBreak="0">
+  <w:abstractNum w:abstractNumId="20" w15:restartNumberingAfterBreak="0">
     <w:nsid w:val="4A3C1AB9"/>
     <w:multiLevelType w:val="hybridMultilevel"/>
     <w:tmpl w:val="286E7AF6"/>
@@ -15894,7 +16118,7 @@
       </w:rPr>
     </w:lvl>
   </w:abstractNum>
-  <w:abstractNum w:abstractNumId="20" w15:restartNumberingAfterBreak="0">
+  <w:abstractNum w:abstractNumId="21" w15:restartNumberingAfterBreak="0">
     <w:nsid w:val="4B827370"/>
     <w:multiLevelType w:val="hybridMultilevel"/>
     <w:tmpl w:val="E0B0483A"/>
@@ -16007,7 +16231,7 @@
       </w:rPr>
     </w:lvl>
   </w:abstractNum>
-  <w:abstractNum w:abstractNumId="21" w15:restartNumberingAfterBreak="0">
+  <w:abstractNum w:abstractNumId="22" w15:restartNumberingAfterBreak="0">
     <w:nsid w:val="54EC3107"/>
     <w:multiLevelType w:val="hybridMultilevel"/>
     <w:tmpl w:val="393630D8"/>
@@ -16120,7 +16344,7 @@
       </w:rPr>
     </w:lvl>
   </w:abstractNum>
-  <w:abstractNum w:abstractNumId="22" w15:restartNumberingAfterBreak="0">
+  <w:abstractNum w:abstractNumId="23" w15:restartNumberingAfterBreak="0">
     <w:nsid w:val="56E3182E"/>
     <w:multiLevelType w:val="hybridMultilevel"/>
     <w:tmpl w:val="CA2A4918"/>
@@ -16233,7 +16457,7 @@
       </w:rPr>
     </w:lvl>
   </w:abstractNum>
-  <w:abstractNum w:abstractNumId="23" w15:restartNumberingAfterBreak="0">
+  <w:abstractNum w:abstractNumId="24" w15:restartNumberingAfterBreak="0">
     <w:nsid w:val="5D512985"/>
     <w:multiLevelType w:val="hybridMultilevel"/>
     <w:tmpl w:val="2C88D80E"/>
@@ -16322,7 +16546,7 @@
       </w:pPr>
     </w:lvl>
   </w:abstractNum>
-  <w:abstractNum w:abstractNumId="24" w15:restartNumberingAfterBreak="0">
+  <w:abstractNum w:abstractNumId="25" w15:restartNumberingAfterBreak="0">
     <w:nsid w:val="5EAF2E26"/>
     <w:multiLevelType w:val="hybridMultilevel"/>
     <w:tmpl w:val="3DE00B08"/>
@@ -16435,7 +16659,7 @@
       </w:rPr>
     </w:lvl>
   </w:abstractNum>
-  <w:abstractNum w:abstractNumId="25" w15:restartNumberingAfterBreak="0">
+  <w:abstractNum w:abstractNumId="26" w15:restartNumberingAfterBreak="0">
     <w:nsid w:val="61B36298"/>
     <w:multiLevelType w:val="hybridMultilevel"/>
     <w:tmpl w:val="72661184"/>
@@ -16548,7 +16772,7 @@
       </w:rPr>
     </w:lvl>
   </w:abstractNum>
-  <w:abstractNum w:abstractNumId="26" w15:restartNumberingAfterBreak="0">
+  <w:abstractNum w:abstractNumId="27" w15:restartNumberingAfterBreak="0">
     <w:nsid w:val="666A43CA"/>
     <w:multiLevelType w:val="hybridMultilevel"/>
     <w:tmpl w:val="BA26D73E"/>
@@ -16661,7 +16885,7 @@
       </w:rPr>
     </w:lvl>
   </w:abstractNum>
-  <w:abstractNum w:abstractNumId="27" w15:restartNumberingAfterBreak="0">
+  <w:abstractNum w:abstractNumId="28" w15:restartNumberingAfterBreak="0">
     <w:nsid w:val="674B78AD"/>
     <w:multiLevelType w:val="hybridMultilevel"/>
     <w:tmpl w:val="982E8E28"/>
@@ -16774,7 +16998,7 @@
       </w:rPr>
     </w:lvl>
   </w:abstractNum>
-  <w:abstractNum w:abstractNumId="28" w15:restartNumberingAfterBreak="0">
+  <w:abstractNum w:abstractNumId="29" w15:restartNumberingAfterBreak="0">
     <w:nsid w:val="69CA386F"/>
     <w:multiLevelType w:val="hybridMultilevel"/>
     <w:tmpl w:val="75A0045C"/>
@@ -16887,7 +17111,7 @@
       </w:rPr>
     </w:lvl>
   </w:abstractNum>
-  <w:abstractNum w:abstractNumId="29" w15:restartNumberingAfterBreak="0">
+  <w:abstractNum w:abstractNumId="30" w15:restartNumberingAfterBreak="0">
     <w:nsid w:val="6B8E7FFC"/>
     <w:multiLevelType w:val="hybridMultilevel"/>
     <w:tmpl w:val="6F6037C8"/>
@@ -17000,7 +17224,7 @@
       </w:rPr>
     </w:lvl>
   </w:abstractNum>
-  <w:abstractNum w:abstractNumId="30" w15:restartNumberingAfterBreak="0">
+  <w:abstractNum w:abstractNumId="31" w15:restartNumberingAfterBreak="0">
     <w:nsid w:val="6C56784C"/>
     <w:multiLevelType w:val="hybridMultilevel"/>
     <w:tmpl w:val="B2E47EC4"/>
@@ -17113,7 +17337,7 @@
       </w:rPr>
     </w:lvl>
   </w:abstractNum>
-  <w:abstractNum w:abstractNumId="31" w15:restartNumberingAfterBreak="0">
+  <w:abstractNum w:abstractNumId="32" w15:restartNumberingAfterBreak="0">
     <w:nsid w:val="6D5645B7"/>
     <w:multiLevelType w:val="hybridMultilevel"/>
     <w:tmpl w:val="A32ECA12"/>
@@ -17226,7 +17450,7 @@
       </w:rPr>
     </w:lvl>
   </w:abstractNum>
-  <w:abstractNum w:abstractNumId="32" w15:restartNumberingAfterBreak="0">
+  <w:abstractNum w:abstractNumId="33" w15:restartNumberingAfterBreak="0">
     <w:nsid w:val="71760AC3"/>
     <w:multiLevelType w:val="hybridMultilevel"/>
     <w:tmpl w:val="4B8EF300"/>
@@ -17315,7 +17539,7 @@
       </w:pPr>
     </w:lvl>
   </w:abstractNum>
-  <w:abstractNum w:abstractNumId="33" w15:restartNumberingAfterBreak="0">
+  <w:abstractNum w:abstractNumId="34" w15:restartNumberingAfterBreak="0">
     <w:nsid w:val="72A26F75"/>
     <w:multiLevelType w:val="hybridMultilevel"/>
     <w:tmpl w:val="35BCEDCE"/>
@@ -17428,7 +17652,7 @@
       </w:rPr>
     </w:lvl>
   </w:abstractNum>
-  <w:abstractNum w:abstractNumId="34" w15:restartNumberingAfterBreak="0">
+  <w:abstractNum w:abstractNumId="35" w15:restartNumberingAfterBreak="0">
     <w:nsid w:val="742D214C"/>
     <w:multiLevelType w:val="hybridMultilevel"/>
     <w:tmpl w:val="2C30A8B4"/>
@@ -17541,7 +17765,7 @@
       </w:rPr>
     </w:lvl>
   </w:abstractNum>
-  <w:abstractNum w:abstractNumId="35" w15:restartNumberingAfterBreak="0">
+  <w:abstractNum w:abstractNumId="36" w15:restartNumberingAfterBreak="0">
     <w:nsid w:val="77B82CA8"/>
     <w:multiLevelType w:val="hybridMultilevel"/>
     <w:tmpl w:val="C4268B30"/>
@@ -17630,7 +17854,7 @@
       </w:pPr>
     </w:lvl>
   </w:abstractNum>
-  <w:abstractNum w:abstractNumId="36" w15:restartNumberingAfterBreak="0">
+  <w:abstractNum w:abstractNumId="37" w15:restartNumberingAfterBreak="0">
     <w:nsid w:val="7A1268FE"/>
     <w:multiLevelType w:val="hybridMultilevel"/>
     <w:tmpl w:val="612E957E"/>
@@ -17716,7 +17940,7 @@
       </w:pPr>
     </w:lvl>
   </w:abstractNum>
-  <w:abstractNum w:abstractNumId="37" w15:restartNumberingAfterBreak="0">
+  <w:abstractNum w:abstractNumId="38" w15:restartNumberingAfterBreak="0">
     <w:nsid w:val="7AC241CC"/>
     <w:multiLevelType w:val="hybridMultilevel"/>
     <w:tmpl w:val="08143A00"/>
@@ -17829,7 +18053,7 @@
       </w:rPr>
     </w:lvl>
   </w:abstractNum>
-  <w:abstractNum w:abstractNumId="38" w15:restartNumberingAfterBreak="0">
+  <w:abstractNum w:abstractNumId="39" w15:restartNumberingAfterBreak="0">
     <w:nsid w:val="7B8C6E94"/>
     <w:multiLevelType w:val="hybridMultilevel"/>
     <w:tmpl w:val="15468228"/>
@@ -17925,25 +18149,25 @@
     <w:abstractNumId w:val="7"/>
   </w:num>
   <w:num w:numId="3" w16cid:durableId="1038092613">
-    <w:abstractNumId w:val="21"/>
+    <w:abstractNumId w:val="22"/>
   </w:num>
   <w:num w:numId="4" w16cid:durableId="1645508625">
     <w:abstractNumId w:val="1"/>
   </w:num>
   <w:num w:numId="5" w16cid:durableId="1768118780">
-    <w:abstractNumId w:val="30"/>
+    <w:abstractNumId w:val="31"/>
   </w:num>
   <w:num w:numId="6" w16cid:durableId="1390109224">
+    <w:abstractNumId w:val="35"/>
+  </w:num>
+  <w:num w:numId="7" w16cid:durableId="1665861270">
+    <w:abstractNumId w:val="28"/>
+  </w:num>
+  <w:num w:numId="8" w16cid:durableId="438526011">
     <w:abstractNumId w:val="34"/>
   </w:num>
-  <w:num w:numId="7" w16cid:durableId="1665861270">
-    <w:abstractNumId w:val="27"/>
-  </w:num>
-  <w:num w:numId="8" w16cid:durableId="438526011">
-    <w:abstractNumId w:val="33"/>
-  </w:num>
   <w:num w:numId="9" w16cid:durableId="1719235210">
-    <w:abstractNumId w:val="25"/>
+    <w:abstractNumId w:val="26"/>
   </w:num>
   <w:num w:numId="10" w16cid:durableId="1046031596">
     <w:abstractNumId w:val="6"/>
@@ -17955,37 +18179,37 @@
     <w:abstractNumId w:val="11"/>
   </w:num>
   <w:num w:numId="13" w16cid:durableId="711074291">
-    <w:abstractNumId w:val="35"/>
+    <w:abstractNumId w:val="36"/>
   </w:num>
   <w:num w:numId="14" w16cid:durableId="930624821">
-    <w:abstractNumId w:val="31"/>
+    <w:abstractNumId w:val="32"/>
   </w:num>
   <w:num w:numId="15" w16cid:durableId="110637169">
+    <w:abstractNumId w:val="15"/>
+  </w:num>
+  <w:num w:numId="16" w16cid:durableId="528681856">
     <w:abstractNumId w:val="14"/>
   </w:num>
-  <w:num w:numId="16" w16cid:durableId="528681856">
-    <w:abstractNumId w:val="13"/>
-  </w:num>
   <w:num w:numId="17" w16cid:durableId="948007388">
-    <w:abstractNumId w:val="22"/>
+    <w:abstractNumId w:val="23"/>
   </w:num>
   <w:num w:numId="18" w16cid:durableId="2121872994">
-    <w:abstractNumId w:val="36"/>
+    <w:abstractNumId w:val="37"/>
   </w:num>
   <w:num w:numId="19" w16cid:durableId="653217046">
     <w:abstractNumId w:val="3"/>
   </w:num>
   <w:num w:numId="20" w16cid:durableId="1011934">
-    <w:abstractNumId w:val="12"/>
+    <w:abstractNumId w:val="13"/>
   </w:num>
   <w:num w:numId="21" w16cid:durableId="718626416">
     <w:abstractNumId w:val="9"/>
   </w:num>
   <w:num w:numId="22" w16cid:durableId="1329013940">
-    <w:abstractNumId w:val="19"/>
+    <w:abstractNumId w:val="20"/>
   </w:num>
   <w:num w:numId="23" w16cid:durableId="515921287">
-    <w:abstractNumId w:val="28"/>
+    <w:abstractNumId w:val="29"/>
   </w:num>
   <w:num w:numId="24" w16cid:durableId="824397645">
     <w:abstractNumId w:val="2"/>
@@ -17997,43 +18221,46 @@
     <w:abstractNumId w:val="8"/>
   </w:num>
   <w:num w:numId="27" w16cid:durableId="138806638">
-    <w:abstractNumId w:val="32"/>
+    <w:abstractNumId w:val="33"/>
   </w:num>
   <w:num w:numId="28" w16cid:durableId="1880698458">
-    <w:abstractNumId w:val="16"/>
+    <w:abstractNumId w:val="17"/>
   </w:num>
   <w:num w:numId="29" w16cid:durableId="1148716074">
-    <w:abstractNumId w:val="38"/>
+    <w:abstractNumId w:val="39"/>
   </w:num>
   <w:num w:numId="30" w16cid:durableId="1907449490">
-    <w:abstractNumId w:val="23"/>
+    <w:abstractNumId w:val="24"/>
   </w:num>
   <w:num w:numId="31" w16cid:durableId="1000111334">
-    <w:abstractNumId w:val="20"/>
+    <w:abstractNumId w:val="21"/>
   </w:num>
   <w:num w:numId="32" w16cid:durableId="857960950">
+    <w:abstractNumId w:val="19"/>
+  </w:num>
+  <w:num w:numId="33" w16cid:durableId="1472407319">
     <w:abstractNumId w:val="18"/>
   </w:num>
-  <w:num w:numId="33" w16cid:durableId="1472407319">
-    <w:abstractNumId w:val="17"/>
-  </w:num>
   <w:num w:numId="34" w16cid:durableId="342366391">
-    <w:abstractNumId w:val="24"/>
+    <w:abstractNumId w:val="25"/>
   </w:num>
   <w:num w:numId="35" w16cid:durableId="872839719">
     <w:abstractNumId w:val="4"/>
   </w:num>
   <w:num w:numId="36" w16cid:durableId="517231337">
-    <w:abstractNumId w:val="37"/>
+    <w:abstractNumId w:val="38"/>
   </w:num>
   <w:num w:numId="37" w16cid:durableId="1120143645">
-    <w:abstractNumId w:val="15"/>
+    <w:abstractNumId w:val="16"/>
   </w:num>
   <w:num w:numId="38" w16cid:durableId="323777345">
-    <w:abstractNumId w:val="26"/>
+    <w:abstractNumId w:val="27"/>
   </w:num>
   <w:num w:numId="39" w16cid:durableId="2015035741">
-    <w:abstractNumId w:val="29"/>
+    <w:abstractNumId w:val="30"/>
+  </w:num>
+  <w:num w:numId="40" w16cid:durableId="433746232">
+    <w:abstractNumId w:val="12"/>
   </w:num>
 </w:numbering>
 </file>

</xml_diff>